<commit_message>
MAJ 31 05 2010
</commit_message>
<xml_diff>
--- a/Réseaux/Compte rendu/Compte rendu Ubuntu 18.04 LTS desktop.docx
+++ b/Réseaux/Compte rendu/Compte rendu Ubuntu 18.04 LTS desktop.docx
@@ -1,11 +1,13 @@
 
 <file path=word/document.xml><?xml version="1.0" encoding="utf-8"?>
-<w:document xmlns:wpc="http://schemas.microsoft.com/office/word/2010/wordprocessingCanvas" xmlns:cx="http://schemas.microsoft.com/office/drawing/2014/chartex" xmlns:cx1="http://schemas.microsoft.com/office/drawing/2015/9/8/chartex" xmlns:cx2="http://schemas.microsoft.com/office/drawing/2015/10/21/chartex" xmlns:cx3="http://schemas.microsoft.com/office/drawing/2016/5/9/chartex" xmlns:cx4="http://schemas.microsoft.com/office/drawing/2016/5/10/chartex" xmlns:cx5="http://schemas.microsoft.com/office/drawing/2016/5/11/chartex" xmlns:cx6="http://schemas.microsoft.com/office/drawing/2016/5/12/chartex" xmlns:cx7="http://schemas.microsoft.com/office/drawing/2016/5/13/chartex" xmlns:cx8="http://schemas.microsoft.com/office/drawing/2016/5/14/chartex" xmlns:mc="http://schemas.openxmlformats.org/markup-compatibility/2006" xmlns:aink="http://schemas.microsoft.com/office/drawing/2016/ink" xmlns:am3d="http://schemas.microsoft.com/office/drawing/2017/model3d" xmlns:o="urn:schemas-microsoft-com:office:office" xmlns:r="http://schemas.openxmlformats.org/officeDocument/2006/relationships" xmlns:m="http://schemas.openxmlformats.org/officeDocument/2006/math" xmlns:v="urn:schemas-microsoft-com:vml" xmlns:wp14="http://schemas.microsoft.com/office/word/2010/wordprocessingDrawing" xmlns:wp="http://schemas.openxmlformats.org/drawingml/2006/wordprocessingDrawing" xmlns:w10="urn:schemas-microsoft-com:office:word" xmlns:w="http://schemas.openxmlformats.org/wordprocessingml/2006/main" xmlns:w14="http://schemas.microsoft.com/office/word/2010/wordml" xmlns:w15="http://schemas.microsoft.com/office/word/2012/wordml" xmlns:w16cid="http://schemas.microsoft.com/office/word/2016/wordml/cid" xmlns:w16se="http://schemas.microsoft.com/office/word/2015/wordml/symex" xmlns:wpg="http://schemas.microsoft.com/office/word/2010/wordprocessingGroup" xmlns:wpi="http://schemas.microsoft.com/office/word/2010/wordprocessingInk" xmlns:wne="http://schemas.microsoft.com/office/word/2006/wordml" xmlns:wps="http://schemas.microsoft.com/office/word/2010/wordprocessingShape" mc:Ignorable="w14 w15 w16se w16cid wp14">
+<w:document xmlns:o="urn:schemas-microsoft-com:office:office" xmlns:r="http://schemas.openxmlformats.org/officeDocument/2006/relationships" xmlns:v="urn:schemas-microsoft-com:vml" xmlns:w="http://schemas.openxmlformats.org/wordprocessingml/2006/main" xmlns:w10="urn:schemas-microsoft-com:office:word" xmlns:wp="http://schemas.openxmlformats.org/drawingml/2006/wordprocessingDrawing" xmlns:wps="http://schemas.microsoft.com/office/word/2010/wordprocessingShape" xmlns:wpg="http://schemas.microsoft.com/office/word/2010/wordprocessingGroup" xmlns:mc="http://schemas.openxmlformats.org/markup-compatibility/2006" xmlns:wp14="http://schemas.microsoft.com/office/word/2010/wordprocessingDrawing" xmlns:w14="http://schemas.microsoft.com/office/word/2010/wordml" mc:Ignorable="w14 wp14">
   <w:body>
     <w:p>
       <w:pPr>
+        <w:pStyle w:val="Normal"/>
         <w:jc w:val="center"/>
         <w:rPr>
+          <w:b/>
           <w:b/>
           <w:bCs/>
           <w:sz w:val="36"/>
@@ -26,8 +28,10 @@
     </w:p>
     <w:p>
       <w:pPr>
+        <w:pStyle w:val="Normal"/>
         <w:jc w:val="center"/>
         <w:rPr>
+          <w:b/>
           <w:b/>
           <w:bCs/>
           <w:sz w:val="32"/>
@@ -35,11 +39,22 @@
           <w:u w:val="single"/>
         </w:rPr>
       </w:pPr>
-    </w:p>
-    <w:p>
-      <w:pPr>
-        <w:jc w:val="both"/>
+      <w:r>
         <w:rPr>
+          <w:b/>
+          <w:bCs/>
+          <w:sz w:val="32"/>
+          <w:szCs w:val="32"/>
+          <w:u w:val="single"/>
+        </w:rPr>
+      </w:r>
+    </w:p>
+    <w:p>
+      <w:pPr>
+        <w:pStyle w:val="Normal"/>
+        <w:jc w:val="both"/>
+        <w:rPr>
+          <w:b/>
           <w:b/>
           <w:bCs/>
           <w:sz w:val="32"/>
@@ -58,8 +73,10 @@
     </w:p>
     <w:p>
       <w:pPr>
+        <w:pStyle w:val="Normal"/>
         <w:jc w:val="both"/>
         <w:rPr>
+          <w:b/>
           <w:b/>
           <w:bCs/>
           <w:sz w:val="32"/>
@@ -67,46 +84,16 @@
         </w:rPr>
       </w:pPr>
       <w:r>
-        <w:t>I</w:t>
-      </w:r>
-      <w:r>
-        <w:t xml:space="preserve">nstallation de </w:t>
-      </w:r>
-      <w:r>
-        <w:t>U</w:t>
-      </w:r>
-      <w:r>
-        <w:t>buntu</w:t>
-      </w:r>
-      <w:r>
-        <w:t xml:space="preserve"> 18.04 LTS </w:t>
-      </w:r>
-      <w:r>
-        <w:t>;</w:t>
-      </w:r>
-      <w:r>
-        <w:t xml:space="preserve"> Ubuntu</w:t>
-      </w:r>
-      <w:r>
-        <w:t xml:space="preserve"> se définit comme « un système d'exploitation utilisé par des millions de PC à travers le monde »</w:t>
-      </w:r>
-      <w:r>
-        <w:t xml:space="preserve"> </w:t>
-      </w:r>
-      <w:r>
-        <w:t xml:space="preserve">et avec une interface « simple, intuitive, et sécurisée ». Elle </w:t>
-      </w:r>
-      <w:r>
-        <w:t>est le</w:t>
-      </w:r>
-      <w:r>
-        <w:t xml:space="preserve"> système d'exploitation le plus utilisé sur les systèmes Cloud ainsi que sur les serveurs informatiques.</w:t>
-      </w:r>
-    </w:p>
-    <w:p>
-      <w:pPr>
+        <w:rPr/>
+        <w:t>Installation de Ubuntu 18.04 LTS ; Ubuntu se définit comme « un système d'exploitation utilisé par des millions de PC à travers le monde » et avec une interface « simple, intuitive, et sécurisée ». Elle est le système d'exploitation le plus utilisé sur les systèmes Cloud ainsi que sur les serveurs informatiques.</w:t>
+      </w:r>
+    </w:p>
+    <w:p>
+      <w:pPr>
+        <w:pStyle w:val="Normal"/>
         <w:jc w:val="both"/>
         <w:rPr>
+          <w:b/>
           <w:b/>
           <w:bCs/>
           <w:sz w:val="32"/>
@@ -125,61 +112,53 @@
     </w:p>
     <w:p>
       <w:pPr>
-        <w:jc w:val="both"/>
-      </w:pPr>
-      <w:r>
-        <w:t>1)</w:t>
-      </w:r>
-      <w:r>
-        <w:t xml:space="preserve"> </w:t>
-      </w:r>
-      <w:r>
-        <w:t>Clé</w:t>
-      </w:r>
-      <w:r>
-        <w:t xml:space="preserve"> bootable</w:t>
-      </w:r>
-      <w:r>
-        <w:t xml:space="preserve"> avec Ubuntu 18.04 LTS desktop</w:t>
-      </w:r>
-    </w:p>
-    <w:p>
-      <w:pPr>
-        <w:jc w:val="both"/>
-      </w:pPr>
-      <w:r>
-        <w:t>2)</w:t>
-      </w:r>
-      <w:r>
-        <w:t xml:space="preserve"> </w:t>
-      </w:r>
-      <w:r>
-        <w:t>PC</w:t>
-      </w:r>
-    </w:p>
-    <w:p>
-      <w:pPr>
-        <w:jc w:val="both"/>
-      </w:pPr>
-      <w:r>
-        <w:t>3)</w:t>
-      </w:r>
-      <w:r>
-        <w:t xml:space="preserve"> D</w:t>
-      </w:r>
-      <w:r>
-        <w:t>ébut d’installation de UBUNTU</w:t>
-      </w:r>
-    </w:p>
-    <w:p>
-      <w:pPr>
-        <w:jc w:val="both"/>
-      </w:pPr>
-    </w:p>
-    <w:p>
-      <w:pPr>
+        <w:pStyle w:val="Normal"/>
+        <w:jc w:val="both"/>
+        <w:rPr/>
+      </w:pPr>
+      <w:r>
+        <w:rPr/>
+        <w:t>1) Clé bootable avec Ubuntu 18.04 LTS desktop</w:t>
+      </w:r>
+    </w:p>
+    <w:p>
+      <w:pPr>
+        <w:pStyle w:val="Normal"/>
+        <w:jc w:val="both"/>
+        <w:rPr/>
+      </w:pPr>
+      <w:r>
+        <w:rPr/>
+        <w:t>2) PC</w:t>
+      </w:r>
+    </w:p>
+    <w:p>
+      <w:pPr>
+        <w:pStyle w:val="Normal"/>
+        <w:jc w:val="both"/>
+        <w:rPr/>
+      </w:pPr>
+      <w:r>
+        <w:rPr/>
+        <w:t>3) Début d’installation de UBUNTU</w:t>
+      </w:r>
+    </w:p>
+    <w:p>
+      <w:pPr>
+        <w:pStyle w:val="Normal"/>
+        <w:jc w:val="both"/>
+        <w:rPr/>
+      </w:pPr>
+      <w:r>
+        <w:rPr/>
+      </w:r>
+    </w:p>
+    <w:p>
+      <w:pPr>
+        <w:pStyle w:val="Normal"/>
         <w:jc w:val="both"/>
         <w:rPr>
+          <w:b/>
           <w:b/>
           <w:bCs/>
           <w:sz w:val="32"/>
@@ -198,59 +177,50 @@
     </w:p>
     <w:p>
       <w:pPr>
-        <w:jc w:val="both"/>
-      </w:pPr>
-      <w:r>
-        <w:t>1)</w:t>
-      </w:r>
-      <w:r>
-        <w:t xml:space="preserve"> </w:t>
-      </w:r>
-      <w:r>
-        <w:t xml:space="preserve">Création d’une clé bootable </w:t>
-      </w:r>
-    </w:p>
-    <w:p>
-      <w:pPr>
-        <w:jc w:val="both"/>
-      </w:pPr>
-      <w:r>
-        <w:t>2)</w:t>
-      </w:r>
-      <w:r>
-        <w:t xml:space="preserve"> </w:t>
-      </w:r>
-      <w:r>
-        <w:t>Allumer le pc avec la clé bootable</w:t>
-      </w:r>
-    </w:p>
-    <w:p>
-      <w:pPr>
-        <w:jc w:val="both"/>
-      </w:pPr>
-      <w:r>
-        <w:t>3)</w:t>
-      </w:r>
-      <w:r>
-        <w:t xml:space="preserve"> </w:t>
-      </w:r>
-      <w:r>
-        <w:t>Cliquez sur Install Ubuntu pour démarrer l’installation du système d’exploitation.</w:t>
-      </w:r>
-    </w:p>
-    <w:p>
-      <w:pPr>
-        <w:jc w:val="both"/>
-      </w:pPr>
-      <w:r>
-        <w:rPr>
-          <w:noProof/>
-        </w:rPr>
+        <w:pStyle w:val="Normal"/>
+        <w:jc w:val="both"/>
+        <w:rPr/>
+      </w:pPr>
+      <w:r>
+        <w:rPr/>
+        <w:t xml:space="preserve">1) Création d’une clé bootable </w:t>
+      </w:r>
+    </w:p>
+    <w:p>
+      <w:pPr>
+        <w:pStyle w:val="Normal"/>
+        <w:jc w:val="both"/>
+        <w:rPr/>
+      </w:pPr>
+      <w:r>
+        <w:rPr/>
+        <w:t>2) Allumer le pc avec la clé bootable</w:t>
+      </w:r>
+    </w:p>
+    <w:p>
+      <w:pPr>
+        <w:pStyle w:val="Normal"/>
+        <w:jc w:val="both"/>
+        <w:rPr/>
+      </w:pPr>
+      <w:r>
+        <w:rPr/>
+        <w:t>3) Cliquez sur Install Ubuntu pour démarrer l’installation du système d’exploitation.</w:t>
+      </w:r>
+    </w:p>
+    <w:p>
+      <w:pPr>
+        <w:pStyle w:val="Normal"/>
+        <w:jc w:val="both"/>
+        <w:rPr/>
+      </w:pPr>
+      <w:r>
+        <w:rPr/>
         <w:drawing>
-          <wp:inline distT="0" distB="0" distL="0" distR="0" wp14:anchorId="71F023F1" wp14:editId="249FD787">
+          <wp:inline distT="0" distB="0" distL="0" distR="0">
             <wp:extent cx="5753100" cy="4314825"/>
-            <wp:effectExtent l="0" t="0" r="0" b="9525"/>
-            <wp:docPr id="1" name="Image 1"/>
+            <wp:effectExtent l="0" t="0" r="0" b="0"/>
+            <wp:docPr id="1" name="Image 1" descr=""/>
             <wp:cNvGraphicFramePr>
               <a:graphicFrameLocks xmlns:a="http://schemas.openxmlformats.org/drawingml/2006/main" noChangeAspect="1"/>
             </wp:cNvGraphicFramePr>
@@ -258,20 +228,13 @@
               <a:graphicData uri="http://schemas.openxmlformats.org/drawingml/2006/picture">
                 <pic:pic xmlns:pic="http://schemas.openxmlformats.org/drawingml/2006/picture">
                   <pic:nvPicPr>
-                    <pic:cNvPr id="0" name="Picture 1"/>
+                    <pic:cNvPr id="1" name="Image 1" descr=""/>
                     <pic:cNvPicPr>
                       <a:picLocks noChangeAspect="1" noChangeArrowheads="1"/>
                     </pic:cNvPicPr>
                   </pic:nvPicPr>
                   <pic:blipFill>
-                    <a:blip r:embed="rId7">
-                      <a:extLst>
-                        <a:ext uri="{28A0092B-C50C-407E-A947-70E740481C1C}">
-                          <a14:useLocalDpi xmlns:a14="http://schemas.microsoft.com/office/drawing/2010/main" val="0"/>
-                        </a:ext>
-                      </a:extLst>
-                    </a:blip>
-                    <a:srcRect/>
+                    <a:blip r:embed="rId2"/>
                     <a:stretch>
                       <a:fillRect/>
                     </a:stretch>
@@ -284,10 +247,6 @@
                     <a:prstGeom prst="rect">
                       <a:avLst/>
                     </a:prstGeom>
-                    <a:noFill/>
-                    <a:ln>
-                      <a:noFill/>
-                    </a:ln>
                   </pic:spPr>
                 </pic:pic>
               </a:graphicData>
@@ -298,68 +257,49 @@
     </w:p>
     <w:p>
       <w:pPr>
-        <w:jc w:val="both"/>
-      </w:pPr>
-      <w:r>
-        <w:lastRenderedPageBreak/>
-        <w:t xml:space="preserve">Vous avez également la possibilité de tester Ubuntu sans l’installer en sélectionnant Try Ubuntu </w:t>
-      </w:r>
-      <w:proofErr w:type="spellStart"/>
-      <w:r>
-        <w:t>without</w:t>
-      </w:r>
-      <w:proofErr w:type="spellEnd"/>
-      <w:r>
-        <w:t xml:space="preserve"> </w:t>
-      </w:r>
-      <w:proofErr w:type="spellStart"/>
-      <w:r>
-        <w:t>installing</w:t>
-      </w:r>
-      <w:proofErr w:type="spellEnd"/>
-      <w:r>
-        <w:t xml:space="preserve"> (les données nécessaires au fonctionnement de l’OS seront </w:t>
-      </w:r>
-      <w:r>
-        <w:t>copiées</w:t>
-      </w:r>
-      <w:r>
-        <w:t xml:space="preserve"> dans la mémoire vive) puis de lancer l’installation depuis l’icône sur le Bureau.</w:t>
-      </w:r>
-    </w:p>
-    <w:p>
-      <w:pPr>
-        <w:jc w:val="both"/>
-      </w:pPr>
-      <w:r>
-        <w:t xml:space="preserve">L’installeur d’Ubuntu, alias </w:t>
-      </w:r>
-      <w:proofErr w:type="spellStart"/>
-      <w:r>
-        <w:t>Ubiquity</w:t>
-      </w:r>
-      <w:proofErr w:type="spellEnd"/>
-      <w:r>
-        <w:t xml:space="preserve">, se lance. </w:t>
-      </w:r>
-    </w:p>
-    <w:p>
-      <w:pPr>
-        <w:jc w:val="both"/>
-      </w:pPr>
-      <w:r>
+        <w:pStyle w:val="Normal"/>
+        <w:jc w:val="both"/>
+        <w:rPr/>
+      </w:pPr>
+      <w:r>
+        <w:rPr/>
+        <w:t>Vous avez également la possibilité de tester Ubuntu sans l’installer en sélectionnant Try Ubuntu without installing (les données nécessaires au fonctionnement de l’OS seront copiées dans la mémoire vive) puis de lancer l’installation depuis l’icône sur le Bureau.</w:t>
+      </w:r>
+    </w:p>
+    <w:p>
+      <w:pPr>
+        <w:pStyle w:val="Normal"/>
+        <w:jc w:val="both"/>
+        <w:rPr/>
+      </w:pPr>
+      <w:r>
+        <w:rPr/>
+        <w:t xml:space="preserve">L’installeur d’Ubuntu, alias Ubiquity, se lance. </w:t>
+      </w:r>
+    </w:p>
+    <w:p>
+      <w:pPr>
+        <w:pStyle w:val="Normal"/>
+        <w:jc w:val="both"/>
+        <w:rPr/>
+      </w:pPr>
+      <w:r>
+        <w:rPr/>
         <w:t>Sélectionnez la langue du système : Français.</w:t>
       </w:r>
     </w:p>
     <w:p>
       <w:pPr>
+        <w:pStyle w:val="Normal"/>
         <w:jc w:val="both"/>
         <w:rPr>
+          <w:b/>
           <w:b/>
           <w:bCs/>
         </w:rPr>
       </w:pPr>
       <w:r>
+        <w:rPr/>
         <w:t xml:space="preserve">Cliquez sur </w:t>
       </w:r>
       <w:r>
@@ -372,26 +312,21 @@
     </w:p>
     <w:p>
       <w:pPr>
-        <w:jc w:val="both"/>
-      </w:pPr>
-      <w:r>
-        <w:t>Indiquez la disposition de votre clavier :</w:t>
-      </w:r>
-      <w:r>
-        <w:rPr>
-          <w:noProof/>
-        </w:rPr>
-        <w:t xml:space="preserve"> </w:t>
-      </w:r>
-      <w:r>
-        <w:rPr>
-          <w:noProof/>
-        </w:rPr>
+        <w:pStyle w:val="Normal"/>
+        <w:jc w:val="both"/>
+        <w:rPr/>
+      </w:pPr>
+      <w:r>
+        <w:rPr/>
+        <w:t xml:space="preserve">Indiquez la disposition de votre clavier : </w:t>
+      </w:r>
+      <w:r>
+        <w:rPr/>
         <w:drawing>
-          <wp:inline distT="0" distB="0" distL="0" distR="0" wp14:anchorId="231C1D01" wp14:editId="0891635E">
+          <wp:inline distT="0" distB="0" distL="0" distR="0">
             <wp:extent cx="5753100" cy="3133725"/>
-            <wp:effectExtent l="0" t="0" r="0" b="9525"/>
-            <wp:docPr id="3" name="Image 3"/>
+            <wp:effectExtent l="0" t="0" r="0" b="0"/>
+            <wp:docPr id="2" name="Image 3" descr=""/>
             <wp:cNvGraphicFramePr>
               <a:graphicFrameLocks xmlns:a="http://schemas.openxmlformats.org/drawingml/2006/main" noChangeAspect="1"/>
             </wp:cNvGraphicFramePr>
@@ -399,20 +334,13 @@
               <a:graphicData uri="http://schemas.openxmlformats.org/drawingml/2006/picture">
                 <pic:pic xmlns:pic="http://schemas.openxmlformats.org/drawingml/2006/picture">
                   <pic:nvPicPr>
-                    <pic:cNvPr id="0" name="Picture 3"/>
+                    <pic:cNvPr id="2" name="Image 3" descr=""/>
                     <pic:cNvPicPr>
                       <a:picLocks noChangeAspect="1" noChangeArrowheads="1"/>
                     </pic:cNvPicPr>
                   </pic:nvPicPr>
                   <pic:blipFill>
-                    <a:blip r:embed="rId8">
-                      <a:extLst>
-                        <a:ext uri="{28A0092B-C50C-407E-A947-70E740481C1C}">
-                          <a14:useLocalDpi xmlns:a14="http://schemas.microsoft.com/office/drawing/2010/main" val="0"/>
-                        </a:ext>
-                      </a:extLst>
-                    </a:blip>
-                    <a:srcRect/>
+                    <a:blip r:embed="rId3"/>
                     <a:stretch>
                       <a:fillRect/>
                     </a:stretch>
@@ -425,10 +353,6 @@
                     <a:prstGeom prst="rect">
                       <a:avLst/>
                     </a:prstGeom>
-                    <a:noFill/>
-                    <a:ln>
-                      <a:noFill/>
-                    </a:ln>
                   </pic:spPr>
                 </pic:pic>
               </a:graphicData>
@@ -437,110 +361,114 @@
         </w:drawing>
       </w:r>
       <w:r>
+        <w:rPr/>
         <w:t xml:space="preserve"> Français – Français.</w:t>
       </w:r>
     </w:p>
     <w:p>
       <w:pPr>
-        <w:jc w:val="both"/>
-      </w:pPr>
-    </w:p>
-    <w:p>
-      <w:pPr>
-        <w:jc w:val="both"/>
-      </w:pPr>
-      <w:r>
+        <w:pStyle w:val="Normal"/>
+        <w:jc w:val="both"/>
+        <w:rPr/>
+      </w:pPr>
+      <w:r>
+        <w:rPr/>
+      </w:r>
+    </w:p>
+    <w:p>
+      <w:pPr>
+        <w:pStyle w:val="Normal"/>
+        <w:jc w:val="both"/>
+        <w:rPr/>
+      </w:pPr>
+      <w:r>
+        <w:rPr/>
         <w:t>Dans Mises à jour et autres logiciels, sélectionnez les options suivantes :</w:t>
       </w:r>
     </w:p>
     <w:p>
       <w:pPr>
-        <w:jc w:val="both"/>
-      </w:pPr>
-      <w:r>
-        <w:t xml:space="preserve">Installation minimale : l’installation minimale installe la base du système, l’environnement graphique, un navigateur web et quelques outils. Et c’est tout ! Environ 80 paquets sont supprimés, parmi lesquels Thunderbird, Transmission, </w:t>
-      </w:r>
-      <w:proofErr w:type="spellStart"/>
-      <w:r>
-        <w:t>Rythmbox</w:t>
-      </w:r>
-      <w:proofErr w:type="spellEnd"/>
-      <w:r>
-        <w:t xml:space="preserve">, LibreOffice, </w:t>
-      </w:r>
-      <w:proofErr w:type="spellStart"/>
-      <w:r>
-        <w:t>Cheese</w:t>
-      </w:r>
-      <w:proofErr w:type="spellEnd"/>
-      <w:r>
-        <w:t xml:space="preserve"> ou </w:t>
-      </w:r>
-      <w:proofErr w:type="spellStart"/>
-      <w:r>
-        <w:t>Shotwell</w:t>
-      </w:r>
-      <w:proofErr w:type="spellEnd"/>
-      <w:r>
-        <w:t>. L’installation occupe 3,5 Go d’espace, contre 4 Go en moyenne pour l’installation normale.</w:t>
-      </w:r>
-    </w:p>
-    <w:p>
-      <w:pPr>
-        <w:jc w:val="both"/>
-      </w:pPr>
-      <w:r>
+        <w:pStyle w:val="Normal"/>
+        <w:jc w:val="both"/>
+        <w:rPr/>
+      </w:pPr>
+      <w:r>
+        <w:rPr/>
+        <w:t>Installation minimale : l’installation minimale installe la base du système, l’environnement graphique, un navigateur web et quelques outils. Et c’est tout ! Environ 80 paquets sont supprimés, parmi lesquels Thunderbird, Transmission, Rythmbox, LibreOffice, Cheese ou Shotwell. L’installation occupe 3,5 Go d’espace, contre 4 Go en moyenne pour l’installation normale.</w:t>
+      </w:r>
+    </w:p>
+    <w:p>
+      <w:pPr>
+        <w:pStyle w:val="Normal"/>
+        <w:jc w:val="both"/>
+        <w:rPr/>
+      </w:pPr>
+      <w:r>
+        <w:rPr/>
         <w:t>Télécharger les mises à jour pendant l’installation de Ubuntu.</w:t>
       </w:r>
     </w:p>
     <w:p>
       <w:pPr>
-        <w:jc w:val="both"/>
-      </w:pPr>
-      <w:r>
-        <w:t xml:space="preserve">Installer un logiciel tiers pour le matériel graphique et Wi-Fi et des formats de média supplémentaires : installe le paquet </w:t>
-      </w:r>
-      <w:proofErr w:type="spellStart"/>
-      <w:r>
-        <w:t>ubuntu-restricted-addons</w:t>
-      </w:r>
-      <w:proofErr w:type="spellEnd"/>
-      <w:r>
-        <w:t xml:space="preserve"> (qui contient des codecs audio et vidéo) et les drivers nécessaires au support des cartes Wi-Fi et cartes graphiques.</w:t>
-      </w:r>
-    </w:p>
-    <w:p>
-      <w:pPr>
-        <w:jc w:val="both"/>
-      </w:pPr>
-    </w:p>
-    <w:p>
-      <w:pPr>
-        <w:jc w:val="both"/>
-      </w:pPr>
-      <w:r>
+        <w:pStyle w:val="Normal"/>
+        <w:jc w:val="both"/>
+        <w:rPr/>
+      </w:pPr>
+      <w:r>
+        <w:rPr/>
+        <w:t>Installer un logiciel tiers pour le matériel graphique et Wi-Fi et des formats de média supplémentaires : installe le paquet ubuntu-restricted-addons (qui contient des codecs audio et vidéo) et les drivers nécessaires au support des cartes Wi-Fi et cartes graphiques.</w:t>
+      </w:r>
+    </w:p>
+    <w:p>
+      <w:pPr>
+        <w:pStyle w:val="Normal"/>
+        <w:jc w:val="both"/>
+        <w:rPr/>
+      </w:pPr>
+      <w:r>
+        <w:rPr/>
+      </w:r>
+    </w:p>
+    <w:p>
+      <w:pPr>
+        <w:pStyle w:val="Normal"/>
+        <w:jc w:val="both"/>
+        <w:rPr/>
+      </w:pPr>
+      <w:r>
+        <w:rPr/>
         <w:t>Si vous avez partitionné votre disque, validez le formatage de la partition vide en cliquant sur Continuer.</w:t>
       </w:r>
     </w:p>
     <w:p>
       <w:pPr>
-        <w:jc w:val="both"/>
-      </w:pPr>
-    </w:p>
-    <w:p>
-      <w:pPr>
-        <w:jc w:val="both"/>
-      </w:pPr>
-      <w:r>
+        <w:pStyle w:val="Normal"/>
+        <w:jc w:val="both"/>
+        <w:rPr/>
+      </w:pPr>
+      <w:r>
+        <w:rPr/>
+      </w:r>
+    </w:p>
+    <w:p>
+      <w:pPr>
+        <w:pStyle w:val="Normal"/>
+        <w:jc w:val="both"/>
+        <w:rPr/>
+      </w:pPr>
+      <w:r>
+        <w:rPr/>
         <w:t>Sinon, allouez de l’espace disque à la partition Ubuntu en déplaçant le séparateur.</w:t>
       </w:r>
     </w:p>
     <w:p>
       <w:pPr>
-        <w:jc w:val="both"/>
-      </w:pPr>
-      <w:r>
-        <w:lastRenderedPageBreak/>
+        <w:pStyle w:val="Normal"/>
+        <w:jc w:val="both"/>
+        <w:rPr/>
+      </w:pPr>
+      <w:r>
+        <w:rPr/>
         <w:t xml:space="preserve">Sélectionnez votre pays puis faites </w:t>
       </w:r>
       <w:r>
@@ -551,64 +479,80 @@
         <w:t>Continuer</w:t>
       </w:r>
       <w:r>
+        <w:rPr/>
         <w:t>.</w:t>
       </w:r>
     </w:p>
     <w:p>
       <w:pPr>
-        <w:jc w:val="both"/>
-      </w:pPr>
-      <w:r>
-        <w:t>Entrez votre nom d’utilisateur, votre mot de passe, le nom du PC, puis cliquez sur Continuer.</w:t>
-      </w:r>
-      <w:r>
-        <w:t xml:space="preserve"> </w:t>
-      </w:r>
-      <w:r>
-        <w:t>L’installation d’Ubuntu 18.04 LTS commence !</w:t>
-      </w:r>
-    </w:p>
-    <w:p>
-      <w:pPr>
-        <w:jc w:val="both"/>
-      </w:pPr>
-    </w:p>
-    <w:p>
-      <w:pPr>
-        <w:jc w:val="both"/>
-      </w:pPr>
-    </w:p>
-    <w:p>
-      <w:pPr>
-        <w:jc w:val="both"/>
-      </w:pPr>
-      <w:r>
+        <w:pStyle w:val="Normal"/>
+        <w:jc w:val="both"/>
+        <w:rPr/>
+      </w:pPr>
+      <w:r>
+        <w:rPr/>
+        <w:t>Entrez votre nom d’utilisateur, votre mot de passe, le nom du PC, puis cliquez sur Continuer. L’installation d’Ubuntu 18.04 LTS commence !</w:t>
+      </w:r>
+    </w:p>
+    <w:p>
+      <w:pPr>
+        <w:pStyle w:val="Normal"/>
+        <w:jc w:val="both"/>
+        <w:rPr/>
+      </w:pPr>
+      <w:r>
+        <w:rPr/>
+      </w:r>
+    </w:p>
+    <w:p>
+      <w:pPr>
+        <w:pStyle w:val="Normal"/>
+        <w:jc w:val="both"/>
+        <w:rPr/>
+      </w:pPr>
+      <w:r>
+        <w:rPr/>
+      </w:r>
+    </w:p>
+    <w:p>
+      <w:pPr>
+        <w:pStyle w:val="Normal"/>
+        <w:jc w:val="both"/>
+        <w:rPr/>
+      </w:pPr>
+      <w:r>
+        <w:rPr/>
         <w:t>L’installation prend plus ou moins de temps selon les performances de votre système (CPU, SSD ou HDD…).</w:t>
       </w:r>
     </w:p>
     <w:p>
       <w:pPr>
-        <w:jc w:val="both"/>
-      </w:pPr>
-      <w:r>
+        <w:pStyle w:val="Normal"/>
+        <w:jc w:val="both"/>
+        <w:rPr/>
+      </w:pPr>
+      <w:r>
+        <w:rPr/>
         <w:t>Une fois l’installation terminée, cliquez sur Redémarrer maintenant pour redémarrer votre PC</w:t>
       </w:r>
     </w:p>
     <w:p>
       <w:pPr>
-        <w:jc w:val="both"/>
-      </w:pPr>
-      <w:r>
-        <w:t>UBUNTU est install</w:t>
-      </w:r>
-      <w:r>
-        <w:t>é</w:t>
-      </w:r>
-    </w:p>
-    <w:p>
-      <w:pPr>
+        <w:pStyle w:val="Normal"/>
+        <w:jc w:val="both"/>
+        <w:rPr/>
+      </w:pPr>
+      <w:r>
+        <w:rPr/>
+        <w:t>UBUNTU est installé</w:t>
+      </w:r>
+    </w:p>
+    <w:p>
+      <w:pPr>
+        <w:pStyle w:val="Normal"/>
         <w:jc w:val="both"/>
         <w:rPr>
+          <w:b/>
           <w:b/>
           <w:bCs/>
           <w:sz w:val="28"/>
@@ -627,184 +571,98 @@
     </w:p>
     <w:p>
       <w:pPr>
-        <w:jc w:val="both"/>
-      </w:pPr>
-      <w:r>
+        <w:pStyle w:val="Normal"/>
+        <w:spacing w:before="0" w:after="160"/>
+        <w:jc w:val="both"/>
+        <w:rPr/>
+      </w:pPr>
+      <w:r>
+        <w:rPr/>
         <w:t>Vous pouvez utiliser Ubuntu</w:t>
       </w:r>
     </w:p>
     <w:sectPr>
-      <w:headerReference w:type="even" r:id="rId9"/>
-      <w:headerReference w:type="default" r:id="rId10"/>
-      <w:footerReference w:type="even" r:id="rId11"/>
-      <w:footerReference w:type="default" r:id="rId12"/>
-      <w:headerReference w:type="first" r:id="rId13"/>
-      <w:footerReference w:type="first" r:id="rId14"/>
+      <w:headerReference w:type="default" r:id="rId4"/>
+      <w:footerReference w:type="default" r:id="rId5"/>
+      <w:type w:val="nextPage"/>
       <w:pgSz w:w="11906" w:h="16838"/>
-      <w:pgMar w:top="1417" w:right="1417" w:bottom="1417" w:left="1417" w:header="708" w:footer="708" w:gutter="0"/>
-      <w:cols w:space="708"/>
-      <w:docGrid w:linePitch="360"/>
+      <w:pgMar w:left="1417" w:right="1417" w:header="708" w:top="1417" w:footer="708" w:bottom="1417" w:gutter="0"/>
+      <w:pgNumType w:fmt="decimal"/>
+      <w:formProt w:val="false"/>
+      <w:textDirection w:val="lrTb"/>
+      <w:docGrid w:type="default" w:linePitch="360" w:charSpace="4096"/>
     </w:sectPr>
   </w:body>
 </w:document>
 </file>
 
-<file path=word/endnotes.xml><?xml version="1.0" encoding="utf-8"?>
-<w:endnotes xmlns:wpc="http://schemas.microsoft.com/office/word/2010/wordprocessingCanvas" xmlns:cx="http://schemas.microsoft.com/office/drawing/2014/chartex" xmlns:cx1="http://schemas.microsoft.com/office/drawing/2015/9/8/chartex" xmlns:cx2="http://schemas.microsoft.com/office/drawing/2015/10/21/chartex" xmlns:cx3="http://schemas.microsoft.com/office/drawing/2016/5/9/chartex" xmlns:cx4="http://schemas.microsoft.com/office/drawing/2016/5/10/chartex" xmlns:cx5="http://schemas.microsoft.com/office/drawing/2016/5/11/chartex" xmlns:cx6="http://schemas.microsoft.com/office/drawing/2016/5/12/chartex" xmlns:cx7="http://schemas.microsoft.com/office/drawing/2016/5/13/chartex" xmlns:cx8="http://schemas.microsoft.com/office/drawing/2016/5/14/chartex" xmlns:mc="http://schemas.openxmlformats.org/markup-compatibility/2006" xmlns:aink="http://schemas.microsoft.com/office/drawing/2016/ink" xmlns:am3d="http://schemas.microsoft.com/office/drawing/2017/model3d" xmlns:o="urn:schemas-microsoft-com:office:office" xmlns:r="http://schemas.openxmlformats.org/officeDocument/2006/relationships" xmlns:m="http://schemas.openxmlformats.org/officeDocument/2006/math" xmlns:v="urn:schemas-microsoft-com:vml" xmlns:wp14="http://schemas.microsoft.com/office/word/2010/wordprocessingDrawing" xmlns:wp="http://schemas.openxmlformats.org/drawingml/2006/wordprocessingDrawing" xmlns:w10="urn:schemas-microsoft-com:office:word" xmlns:w="http://schemas.openxmlformats.org/wordprocessingml/2006/main" xmlns:w14="http://schemas.microsoft.com/office/word/2010/wordml" xmlns:w15="http://schemas.microsoft.com/office/word/2012/wordml" xmlns:w16cid="http://schemas.microsoft.com/office/word/2016/wordml/cid" xmlns:w16se="http://schemas.microsoft.com/office/word/2015/wordml/symex" xmlns:wpg="http://schemas.microsoft.com/office/word/2010/wordprocessingGroup" xmlns:wpi="http://schemas.microsoft.com/office/word/2010/wordprocessingInk" xmlns:wne="http://schemas.microsoft.com/office/word/2006/wordml" xmlns:wps="http://schemas.microsoft.com/office/word/2010/wordprocessingShape" mc:Ignorable="w14 w15 w16se w16cid wp14">
-  <w:endnote w:type="separator" w:id="-1">
-    <w:p>
-      <w:pPr>
-        <w:spacing w:after="0" w:line="240" w:lineRule="auto"/>
-      </w:pPr>
-      <w:r>
-        <w:separator/>
-      </w:r>
-    </w:p>
-  </w:endnote>
-  <w:endnote w:type="continuationSeparator" w:id="0">
-    <w:p>
-      <w:pPr>
-        <w:spacing w:after="0" w:line="240" w:lineRule="auto"/>
-      </w:pPr>
-      <w:r>
-        <w:continuationSeparator/>
-      </w:r>
-    </w:p>
-  </w:endnote>
-</w:endnotes>
-</file>
-
 <file path=word/footer1.xml><?xml version="1.0" encoding="utf-8"?>
-<w:ftr xmlns:wpc="http://schemas.microsoft.com/office/word/2010/wordprocessingCanvas" xmlns:cx="http://schemas.microsoft.com/office/drawing/2014/chartex" xmlns:cx1="http://schemas.microsoft.com/office/drawing/2015/9/8/chartex" xmlns:cx2="http://schemas.microsoft.com/office/drawing/2015/10/21/chartex" xmlns:cx3="http://schemas.microsoft.com/office/drawing/2016/5/9/chartex" xmlns:cx4="http://schemas.microsoft.com/office/drawing/2016/5/10/chartex" xmlns:cx5="http://schemas.microsoft.com/office/drawing/2016/5/11/chartex" xmlns:cx6="http://schemas.microsoft.com/office/drawing/2016/5/12/chartex" xmlns:cx7="http://schemas.microsoft.com/office/drawing/2016/5/13/chartex" xmlns:cx8="http://schemas.microsoft.com/office/drawing/2016/5/14/chartex" xmlns:mc="http://schemas.openxmlformats.org/markup-compatibility/2006" xmlns:aink="http://schemas.microsoft.com/office/drawing/2016/ink" xmlns:am3d="http://schemas.microsoft.com/office/drawing/2017/model3d" xmlns:o="urn:schemas-microsoft-com:office:office" xmlns:r="http://schemas.openxmlformats.org/officeDocument/2006/relationships" xmlns:m="http://schemas.openxmlformats.org/officeDocument/2006/math" xmlns:v="urn:schemas-microsoft-com:vml" xmlns:wp14="http://schemas.microsoft.com/office/word/2010/wordprocessingDrawing" xmlns:wp="http://schemas.openxmlformats.org/drawingml/2006/wordprocessingDrawing" xmlns:w10="urn:schemas-microsoft-com:office:word" xmlns:w="http://schemas.openxmlformats.org/wordprocessingml/2006/main" xmlns:w14="http://schemas.microsoft.com/office/word/2010/wordml" xmlns:w15="http://schemas.microsoft.com/office/word/2012/wordml" xmlns:w16cid="http://schemas.microsoft.com/office/word/2016/wordml/cid" xmlns:w16se="http://schemas.microsoft.com/office/word/2015/wordml/symex" xmlns:wpg="http://schemas.microsoft.com/office/word/2010/wordprocessingGroup" xmlns:wpi="http://schemas.microsoft.com/office/word/2010/wordprocessingInk" xmlns:wne="http://schemas.microsoft.com/office/word/2006/wordml" xmlns:wps="http://schemas.microsoft.com/office/word/2010/wordprocessingShape" mc:Ignorable="w14 w15 w16se w16cid wp14">
+<w:ftr xmlns:o="urn:schemas-microsoft-com:office:office" xmlns:r="http://schemas.openxmlformats.org/officeDocument/2006/relationships" xmlns:v="urn:schemas-microsoft-com:vml" xmlns:w="http://schemas.openxmlformats.org/wordprocessingml/2006/main" xmlns:w10="urn:schemas-microsoft-com:office:word" xmlns:wp="http://schemas.openxmlformats.org/drawingml/2006/wordprocessingDrawing" xmlns:wps="http://schemas.microsoft.com/office/word/2010/wordprocessingShape" xmlns:wpg="http://schemas.microsoft.com/office/word/2010/wordprocessingGroup" xmlns:mc="http://schemas.openxmlformats.org/markup-compatibility/2006" xmlns:wp14="http://schemas.microsoft.com/office/word/2010/wordprocessingDrawing" xmlns:w14="http://schemas.microsoft.com/office/word/2010/wordml" mc:Ignorable="w14 wp14">
   <w:p>
     <w:pPr>
       <w:pStyle w:val="Footer"/>
+      <w:rPr/>
     </w:pPr>
+    <w:r>
+      <w:rPr/>
+    </w:r>
   </w:p>
 </w:ftr>
 </file>
 
-<file path=word/footer2.xml><?xml version="1.0" encoding="utf-8"?>
-<w:ftr xmlns:wpc="http://schemas.microsoft.com/office/word/2010/wordprocessingCanvas" xmlns:cx="http://schemas.microsoft.com/office/drawing/2014/chartex" xmlns:cx1="http://schemas.microsoft.com/office/drawing/2015/9/8/chartex" xmlns:cx2="http://schemas.microsoft.com/office/drawing/2015/10/21/chartex" xmlns:cx3="http://schemas.microsoft.com/office/drawing/2016/5/9/chartex" xmlns:cx4="http://schemas.microsoft.com/office/drawing/2016/5/10/chartex" xmlns:cx5="http://schemas.microsoft.com/office/drawing/2016/5/11/chartex" xmlns:cx6="http://schemas.microsoft.com/office/drawing/2016/5/12/chartex" xmlns:cx7="http://schemas.microsoft.com/office/drawing/2016/5/13/chartex" xmlns:cx8="http://schemas.microsoft.com/office/drawing/2016/5/14/chartex" xmlns:mc="http://schemas.openxmlformats.org/markup-compatibility/2006" xmlns:aink="http://schemas.microsoft.com/office/drawing/2016/ink" xmlns:am3d="http://schemas.microsoft.com/office/drawing/2017/model3d" xmlns:o="urn:schemas-microsoft-com:office:office" xmlns:r="http://schemas.openxmlformats.org/officeDocument/2006/relationships" xmlns:m="http://schemas.openxmlformats.org/officeDocument/2006/math" xmlns:v="urn:schemas-microsoft-com:vml" xmlns:wp14="http://schemas.microsoft.com/office/word/2010/wordprocessingDrawing" xmlns:wp="http://schemas.openxmlformats.org/drawingml/2006/wordprocessingDrawing" xmlns:w10="urn:schemas-microsoft-com:office:word" xmlns:w="http://schemas.openxmlformats.org/wordprocessingml/2006/main" xmlns:w14="http://schemas.microsoft.com/office/word/2010/wordml" xmlns:w15="http://schemas.microsoft.com/office/word/2012/wordml" xmlns:w16cid="http://schemas.microsoft.com/office/word/2016/wordml/cid" xmlns:w16se="http://schemas.microsoft.com/office/word/2015/wordml/symex" xmlns:wpg="http://schemas.microsoft.com/office/word/2010/wordprocessingGroup" xmlns:wpi="http://schemas.microsoft.com/office/word/2010/wordprocessingInk" xmlns:wne="http://schemas.microsoft.com/office/word/2006/wordml" xmlns:wps="http://schemas.microsoft.com/office/word/2010/wordprocessingShape" mc:Ignorable="w14 w15 w16se w16cid wp14">
-  <w:p>
-    <w:pPr>
-      <w:pStyle w:val="Footer"/>
-    </w:pPr>
-  </w:p>
-</w:ftr>
-</file>
-
-<file path=word/footer3.xml><?xml version="1.0" encoding="utf-8"?>
-<w:ftr xmlns:wpc="http://schemas.microsoft.com/office/word/2010/wordprocessingCanvas" xmlns:cx="http://schemas.microsoft.com/office/drawing/2014/chartex" xmlns:cx1="http://schemas.microsoft.com/office/drawing/2015/9/8/chartex" xmlns:cx2="http://schemas.microsoft.com/office/drawing/2015/10/21/chartex" xmlns:cx3="http://schemas.microsoft.com/office/drawing/2016/5/9/chartex" xmlns:cx4="http://schemas.microsoft.com/office/drawing/2016/5/10/chartex" xmlns:cx5="http://schemas.microsoft.com/office/drawing/2016/5/11/chartex" xmlns:cx6="http://schemas.microsoft.com/office/drawing/2016/5/12/chartex" xmlns:cx7="http://schemas.microsoft.com/office/drawing/2016/5/13/chartex" xmlns:cx8="http://schemas.microsoft.com/office/drawing/2016/5/14/chartex" xmlns:mc="http://schemas.openxmlformats.org/markup-compatibility/2006" xmlns:aink="http://schemas.microsoft.com/office/drawing/2016/ink" xmlns:am3d="http://schemas.microsoft.com/office/drawing/2017/model3d" xmlns:o="urn:schemas-microsoft-com:office:office" xmlns:r="http://schemas.openxmlformats.org/officeDocument/2006/relationships" xmlns:m="http://schemas.openxmlformats.org/officeDocument/2006/math" xmlns:v="urn:schemas-microsoft-com:vml" xmlns:wp14="http://schemas.microsoft.com/office/word/2010/wordprocessingDrawing" xmlns:wp="http://schemas.openxmlformats.org/drawingml/2006/wordprocessingDrawing" xmlns:w10="urn:schemas-microsoft-com:office:word" xmlns:w="http://schemas.openxmlformats.org/wordprocessingml/2006/main" xmlns:w14="http://schemas.microsoft.com/office/word/2010/wordml" xmlns:w15="http://schemas.microsoft.com/office/word/2012/wordml" xmlns:w16cid="http://schemas.microsoft.com/office/word/2016/wordml/cid" xmlns:w16se="http://schemas.microsoft.com/office/word/2015/wordml/symex" xmlns:wpg="http://schemas.microsoft.com/office/word/2010/wordprocessingGroup" xmlns:wpi="http://schemas.microsoft.com/office/word/2010/wordprocessingInk" xmlns:wne="http://schemas.microsoft.com/office/word/2006/wordml" xmlns:wps="http://schemas.microsoft.com/office/word/2010/wordprocessingShape" mc:Ignorable="w14 w15 w16se w16cid wp14">
-  <w:p>
-    <w:pPr>
-      <w:pStyle w:val="Footer"/>
-    </w:pPr>
-  </w:p>
-</w:ftr>
-</file>
-
-<file path=word/footnotes.xml><?xml version="1.0" encoding="utf-8"?>
-<w:footnotes xmlns:wpc="http://schemas.microsoft.com/office/word/2010/wordprocessingCanvas" xmlns:cx="http://schemas.microsoft.com/office/drawing/2014/chartex" xmlns:cx1="http://schemas.microsoft.com/office/drawing/2015/9/8/chartex" xmlns:cx2="http://schemas.microsoft.com/office/drawing/2015/10/21/chartex" xmlns:cx3="http://schemas.microsoft.com/office/drawing/2016/5/9/chartex" xmlns:cx4="http://schemas.microsoft.com/office/drawing/2016/5/10/chartex" xmlns:cx5="http://schemas.microsoft.com/office/drawing/2016/5/11/chartex" xmlns:cx6="http://schemas.microsoft.com/office/drawing/2016/5/12/chartex" xmlns:cx7="http://schemas.microsoft.com/office/drawing/2016/5/13/chartex" xmlns:cx8="http://schemas.microsoft.com/office/drawing/2016/5/14/chartex" xmlns:mc="http://schemas.openxmlformats.org/markup-compatibility/2006" xmlns:aink="http://schemas.microsoft.com/office/drawing/2016/ink" xmlns:am3d="http://schemas.microsoft.com/office/drawing/2017/model3d" xmlns:o="urn:schemas-microsoft-com:office:office" xmlns:r="http://schemas.openxmlformats.org/officeDocument/2006/relationships" xmlns:m="http://schemas.openxmlformats.org/officeDocument/2006/math" xmlns:v="urn:schemas-microsoft-com:vml" xmlns:wp14="http://schemas.microsoft.com/office/word/2010/wordprocessingDrawing" xmlns:wp="http://schemas.openxmlformats.org/drawingml/2006/wordprocessingDrawing" xmlns:w10="urn:schemas-microsoft-com:office:word" xmlns:w="http://schemas.openxmlformats.org/wordprocessingml/2006/main" xmlns:w14="http://schemas.microsoft.com/office/word/2010/wordml" xmlns:w15="http://schemas.microsoft.com/office/word/2012/wordml" xmlns:w16cid="http://schemas.microsoft.com/office/word/2016/wordml/cid" xmlns:w16se="http://schemas.microsoft.com/office/word/2015/wordml/symex" xmlns:wpg="http://schemas.microsoft.com/office/word/2010/wordprocessingGroup" xmlns:wpi="http://schemas.microsoft.com/office/word/2010/wordprocessingInk" xmlns:wne="http://schemas.microsoft.com/office/word/2006/wordml" xmlns:wps="http://schemas.microsoft.com/office/word/2010/wordprocessingShape" mc:Ignorable="w14 w15 w16se w16cid wp14">
-  <w:footnote w:type="separator" w:id="-1">
-    <w:p>
-      <w:pPr>
-        <w:spacing w:after="0" w:line="240" w:lineRule="auto"/>
-      </w:pPr>
-      <w:r>
-        <w:separator/>
-      </w:r>
-    </w:p>
-  </w:footnote>
-  <w:footnote w:type="continuationSeparator" w:id="0">
-    <w:p>
-      <w:pPr>
-        <w:spacing w:after="0" w:line="240" w:lineRule="auto"/>
-      </w:pPr>
-      <w:r>
-        <w:continuationSeparator/>
-      </w:r>
-    </w:p>
-  </w:footnote>
-</w:footnotes>
-</file>
-
 <file path=word/header1.xml><?xml version="1.0" encoding="utf-8"?>
-<w:hdr xmlns:wpc="http://schemas.microsoft.com/office/word/2010/wordprocessingCanvas" xmlns:cx="http://schemas.microsoft.com/office/drawing/2014/chartex" xmlns:cx1="http://schemas.microsoft.com/office/drawing/2015/9/8/chartex" xmlns:cx2="http://schemas.microsoft.com/office/drawing/2015/10/21/chartex" xmlns:cx3="http://schemas.microsoft.com/office/drawing/2016/5/9/chartex" xmlns:cx4="http://schemas.microsoft.com/office/drawing/2016/5/10/chartex" xmlns:cx5="http://schemas.microsoft.com/office/drawing/2016/5/11/chartex" xmlns:cx6="http://schemas.microsoft.com/office/drawing/2016/5/12/chartex" xmlns:cx7="http://schemas.microsoft.com/office/drawing/2016/5/13/chartex" xmlns:cx8="http://schemas.microsoft.com/office/drawing/2016/5/14/chartex" xmlns:mc="http://schemas.openxmlformats.org/markup-compatibility/2006" xmlns:aink="http://schemas.microsoft.com/office/drawing/2016/ink" xmlns:am3d="http://schemas.microsoft.com/office/drawing/2017/model3d" xmlns:o="urn:schemas-microsoft-com:office:office" xmlns:r="http://schemas.openxmlformats.org/officeDocument/2006/relationships" xmlns:m="http://schemas.openxmlformats.org/officeDocument/2006/math" xmlns:v="urn:schemas-microsoft-com:vml" xmlns:wp14="http://schemas.microsoft.com/office/word/2010/wordprocessingDrawing" xmlns:wp="http://schemas.openxmlformats.org/drawingml/2006/wordprocessingDrawing" xmlns:w10="urn:schemas-microsoft-com:office:word" xmlns:w="http://schemas.openxmlformats.org/wordprocessingml/2006/main" xmlns:w14="http://schemas.microsoft.com/office/word/2010/wordml" xmlns:w15="http://schemas.microsoft.com/office/word/2012/wordml" xmlns:w16cid="http://schemas.microsoft.com/office/word/2016/wordml/cid" xmlns:w16se="http://schemas.microsoft.com/office/word/2015/wordml/symex" xmlns:wpg="http://schemas.microsoft.com/office/word/2010/wordprocessingGroup" xmlns:wpi="http://schemas.microsoft.com/office/word/2010/wordprocessingInk" xmlns:wne="http://schemas.microsoft.com/office/word/2006/wordml" xmlns:wps="http://schemas.microsoft.com/office/word/2010/wordprocessingShape" mc:Ignorable="w14 w15 w16se w16cid wp14">
+<w:hdr xmlns:o="urn:schemas-microsoft-com:office:office" xmlns:r="http://schemas.openxmlformats.org/officeDocument/2006/relationships" xmlns:v="urn:schemas-microsoft-com:vml" xmlns:w="http://schemas.openxmlformats.org/wordprocessingml/2006/main" xmlns:w10="urn:schemas-microsoft-com:office:word" xmlns:wp="http://schemas.openxmlformats.org/drawingml/2006/wordprocessingDrawing" xmlns:wps="http://schemas.microsoft.com/office/word/2010/wordprocessingShape" xmlns:wpg="http://schemas.microsoft.com/office/word/2010/wordprocessingGroup" xmlns:mc="http://schemas.openxmlformats.org/markup-compatibility/2006" xmlns:wp14="http://schemas.microsoft.com/office/word/2010/wordprocessingDrawing" xmlns:w14="http://schemas.microsoft.com/office/word/2010/wordml" mc:Ignorable="w14 wp14">
   <w:p>
     <w:pPr>
       <w:pStyle w:val="Header"/>
-    </w:pPr>
-  </w:p>
-</w:hdr>
-</file>
-
-<file path=word/header2.xml><?xml version="1.0" encoding="utf-8"?>
-<w:hdr xmlns:wpc="http://schemas.microsoft.com/office/word/2010/wordprocessingCanvas" xmlns:cx="http://schemas.microsoft.com/office/drawing/2014/chartex" xmlns:cx1="http://schemas.microsoft.com/office/drawing/2015/9/8/chartex" xmlns:cx2="http://schemas.microsoft.com/office/drawing/2015/10/21/chartex" xmlns:cx3="http://schemas.microsoft.com/office/drawing/2016/5/9/chartex" xmlns:cx4="http://schemas.microsoft.com/office/drawing/2016/5/10/chartex" xmlns:cx5="http://schemas.microsoft.com/office/drawing/2016/5/11/chartex" xmlns:cx6="http://schemas.microsoft.com/office/drawing/2016/5/12/chartex" xmlns:cx7="http://schemas.microsoft.com/office/drawing/2016/5/13/chartex" xmlns:cx8="http://schemas.microsoft.com/office/drawing/2016/5/14/chartex" xmlns:mc="http://schemas.openxmlformats.org/markup-compatibility/2006" xmlns:aink="http://schemas.microsoft.com/office/drawing/2016/ink" xmlns:am3d="http://schemas.microsoft.com/office/drawing/2017/model3d" xmlns:o="urn:schemas-microsoft-com:office:office" xmlns:r="http://schemas.openxmlformats.org/officeDocument/2006/relationships" xmlns:m="http://schemas.openxmlformats.org/officeDocument/2006/math" xmlns:v="urn:schemas-microsoft-com:vml" xmlns:wp14="http://schemas.microsoft.com/office/word/2010/wordprocessingDrawing" xmlns:wp="http://schemas.openxmlformats.org/drawingml/2006/wordprocessingDrawing" xmlns:w10="urn:schemas-microsoft-com:office:word" xmlns:w="http://schemas.openxmlformats.org/wordprocessingml/2006/main" xmlns:w14="http://schemas.microsoft.com/office/word/2010/wordml" xmlns:w15="http://schemas.microsoft.com/office/word/2012/wordml" xmlns:w16cid="http://schemas.microsoft.com/office/word/2016/wordml/cid" xmlns:w16se="http://schemas.microsoft.com/office/word/2015/wordml/symex" xmlns:wpg="http://schemas.microsoft.com/office/word/2010/wordprocessingGroup" xmlns:wpi="http://schemas.microsoft.com/office/word/2010/wordprocessingInk" xmlns:wne="http://schemas.microsoft.com/office/word/2006/wordml" xmlns:wps="http://schemas.microsoft.com/office/word/2010/wordprocessingShape" mc:Ignorable="w14 w15 w16se w16cid wp14">
-  <w:p>
-    <w:pPr>
-      <w:pStyle w:val="Header"/>
+      <w:rPr/>
     </w:pPr>
     <w:r>
-      <w:t xml:space="preserve">Nicolas Yang, Agrippa </w:t>
-    </w:r>
-    <w:proofErr w:type="spellStart"/>
-    <w:r>
-      <w:t>Rugamba</w:t>
-    </w:r>
-    <w:proofErr w:type="spellEnd"/>
-    <w:r>
-      <w:t xml:space="preserve">, </w:t>
+      <w:rPr/>
+      <w:t>Nicolas Yang</w:t>
     </w:r>
   </w:p>
   <w:p>
     <w:pPr>
       <w:pStyle w:val="Header"/>
+      <w:rPr/>
     </w:pPr>
+    <w:r>
+      <w:rPr/>
+    </w:r>
     <w:bookmarkStart w:id="0" w:name="_GoBack"/>
-    <w:bookmarkEnd w:id="0"/>
-  </w:p>
-</w:hdr>
-</file>
-
-<file path=word/header3.xml><?xml version="1.0" encoding="utf-8"?>
-<w:hdr xmlns:wpc="http://schemas.microsoft.com/office/word/2010/wordprocessingCanvas" xmlns:cx="http://schemas.microsoft.com/office/drawing/2014/chartex" xmlns:cx1="http://schemas.microsoft.com/office/drawing/2015/9/8/chartex" xmlns:cx2="http://schemas.microsoft.com/office/drawing/2015/10/21/chartex" xmlns:cx3="http://schemas.microsoft.com/office/drawing/2016/5/9/chartex" xmlns:cx4="http://schemas.microsoft.com/office/drawing/2016/5/10/chartex" xmlns:cx5="http://schemas.microsoft.com/office/drawing/2016/5/11/chartex" xmlns:cx6="http://schemas.microsoft.com/office/drawing/2016/5/12/chartex" xmlns:cx7="http://schemas.microsoft.com/office/drawing/2016/5/13/chartex" xmlns:cx8="http://schemas.microsoft.com/office/drawing/2016/5/14/chartex" xmlns:mc="http://schemas.openxmlformats.org/markup-compatibility/2006" xmlns:aink="http://schemas.microsoft.com/office/drawing/2016/ink" xmlns:am3d="http://schemas.microsoft.com/office/drawing/2017/model3d" xmlns:o="urn:schemas-microsoft-com:office:office" xmlns:r="http://schemas.openxmlformats.org/officeDocument/2006/relationships" xmlns:m="http://schemas.openxmlformats.org/officeDocument/2006/math" xmlns:v="urn:schemas-microsoft-com:vml" xmlns:wp14="http://schemas.microsoft.com/office/word/2010/wordprocessingDrawing" xmlns:wp="http://schemas.openxmlformats.org/drawingml/2006/wordprocessingDrawing" xmlns:w10="urn:schemas-microsoft-com:office:word" xmlns:w="http://schemas.openxmlformats.org/wordprocessingml/2006/main" xmlns:w14="http://schemas.microsoft.com/office/word/2010/wordml" xmlns:w15="http://schemas.microsoft.com/office/word/2012/wordml" xmlns:w16cid="http://schemas.microsoft.com/office/word/2016/wordml/cid" xmlns:w16se="http://schemas.microsoft.com/office/word/2015/wordml/symex" xmlns:wpg="http://schemas.microsoft.com/office/word/2010/wordprocessingGroup" xmlns:wpi="http://schemas.microsoft.com/office/word/2010/wordprocessingInk" xmlns:wne="http://schemas.microsoft.com/office/word/2006/wordml" xmlns:wps="http://schemas.microsoft.com/office/word/2010/wordprocessingShape" mc:Ignorable="w14 w15 w16se w16cid wp14">
-  <w:p>
-    <w:pPr>
-      <w:pStyle w:val="Header"/>
-    </w:pPr>
+    <w:bookmarkStart w:id="1" w:name="_GoBack"/>
+    <w:bookmarkEnd w:id="1"/>
   </w:p>
 </w:hdr>
 </file>
 
 <file path=word/styles.xml><?xml version="1.0" encoding="utf-8"?>
-<w:styles xmlns:mc="http://schemas.openxmlformats.org/markup-compatibility/2006" xmlns:r="http://schemas.openxmlformats.org/officeDocument/2006/relationships" xmlns:w="http://schemas.openxmlformats.org/wordprocessingml/2006/main" xmlns:w14="http://schemas.microsoft.com/office/word/2010/wordml" xmlns:w15="http://schemas.microsoft.com/office/word/2012/wordml" xmlns:w16cid="http://schemas.microsoft.com/office/word/2016/wordml/cid" xmlns:w16se="http://schemas.microsoft.com/office/word/2015/wordml/symex" mc:Ignorable="w14 w15 w16se w16cid">
+<w:styles xmlns:w="http://schemas.openxmlformats.org/wordprocessingml/2006/main" xmlns:w14="http://schemas.microsoft.com/office/word/2010/wordml" xmlns:mc="http://schemas.openxmlformats.org/markup-compatibility/2006" mc:Ignorable="w14">
   <w:docDefaults>
     <w:rPrDefault>
       <w:rPr>
-        <w:rFonts w:asciiTheme="minorHAnsi" w:eastAsiaTheme="minorHAnsi" w:hAnsiTheme="minorHAnsi" w:cstheme="minorBidi"/>
+        <w:rFonts w:ascii="Calibri" w:hAnsi="Calibri" w:eastAsia="Calibri" w:cs="" w:asciiTheme="minorHAnsi" w:cstheme="minorBidi" w:eastAsiaTheme="minorHAnsi" w:hAnsiTheme="minorHAnsi"/>
         <w:sz w:val="22"/>
         <w:szCs w:val="22"/>
         <w:lang w:val="fr-FR" w:eastAsia="en-US" w:bidi="ar-SA"/>
       </w:rPr>
     </w:rPrDefault>
     <w:pPrDefault>
-      <w:pPr>
-        <w:spacing w:after="160" w:line="259" w:lineRule="auto"/>
-      </w:pPr>
+      <w:pPr/>
     </w:pPrDefault>
   </w:docDefaults>
   <w:latentStyles w:defLockedState="0" w:defUIPriority="99" w:defSemiHidden="0" w:defUnhideWhenUsed="0" w:defQFormat="0" w:count="376">
     <w:lsdException w:name="Normal" w:uiPriority="0" w:qFormat="1"/>
     <w:lsdException w:name="heading 1" w:uiPriority="9" w:qFormat="1"/>
-    <w:lsdException w:name="heading 2" w:semiHidden="1" w:uiPriority="9" w:unhideWhenUsed="1" w:qFormat="1"/>
-    <w:lsdException w:name="heading 3" w:semiHidden="1" w:uiPriority="9" w:unhideWhenUsed="1" w:qFormat="1"/>
-    <w:lsdException w:name="heading 4" w:semiHidden="1" w:uiPriority="9" w:unhideWhenUsed="1" w:qFormat="1"/>
-    <w:lsdException w:name="heading 5" w:semiHidden="1" w:uiPriority="9" w:unhideWhenUsed="1" w:qFormat="1"/>
-    <w:lsdException w:name="heading 6" w:semiHidden="1" w:uiPriority="9" w:unhideWhenUsed="1" w:qFormat="1"/>
-    <w:lsdException w:name="heading 7" w:semiHidden="1" w:uiPriority="9" w:unhideWhenUsed="1" w:qFormat="1"/>
-    <w:lsdException w:name="heading 8" w:semiHidden="1" w:uiPriority="9" w:unhideWhenUsed="1" w:qFormat="1"/>
-    <w:lsdException w:name="heading 9" w:semiHidden="1" w:uiPriority="9" w:unhideWhenUsed="1" w:qFormat="1"/>
+    <w:lsdException w:name="heading 2" w:uiPriority="9" w:semiHidden="1" w:unhideWhenUsed="1" w:qFormat="1"/>
+    <w:lsdException w:name="heading 3" w:uiPriority="9" w:semiHidden="1" w:unhideWhenUsed="1" w:qFormat="1"/>
+    <w:lsdException w:name="heading 4" w:uiPriority="9" w:semiHidden="1" w:unhideWhenUsed="1" w:qFormat="1"/>
+    <w:lsdException w:name="heading 5" w:uiPriority="9" w:semiHidden="1" w:unhideWhenUsed="1" w:qFormat="1"/>
+    <w:lsdException w:name="heading 6" w:uiPriority="9" w:semiHidden="1" w:unhideWhenUsed="1" w:qFormat="1"/>
+    <w:lsdException w:name="heading 7" w:uiPriority="9" w:semiHidden="1" w:unhideWhenUsed="1" w:qFormat="1"/>
+    <w:lsdException w:name="heading 8" w:uiPriority="9" w:semiHidden="1" w:unhideWhenUsed="1" w:qFormat="1"/>
+    <w:lsdException w:name="heading 9" w:uiPriority="9" w:semiHidden="1" w:unhideWhenUsed="1" w:qFormat="1"/>
     <w:lsdException w:name="index 1" w:semiHidden="1" w:unhideWhenUsed="1"/>
     <w:lsdException w:name="index 2" w:semiHidden="1" w:unhideWhenUsed="1"/>
     <w:lsdException w:name="index 3" w:semiHidden="1" w:unhideWhenUsed="1"/>
@@ -814,22 +672,22 @@
     <w:lsdException w:name="index 7" w:semiHidden="1" w:unhideWhenUsed="1"/>
     <w:lsdException w:name="index 8" w:semiHidden="1" w:unhideWhenUsed="1"/>
     <w:lsdException w:name="index 9" w:semiHidden="1" w:unhideWhenUsed="1"/>
-    <w:lsdException w:name="toc 1" w:semiHidden="1" w:uiPriority="39" w:unhideWhenUsed="1"/>
-    <w:lsdException w:name="toc 2" w:semiHidden="1" w:uiPriority="39" w:unhideWhenUsed="1"/>
-    <w:lsdException w:name="toc 3" w:semiHidden="1" w:uiPriority="39" w:unhideWhenUsed="1"/>
-    <w:lsdException w:name="toc 4" w:semiHidden="1" w:uiPriority="39" w:unhideWhenUsed="1"/>
-    <w:lsdException w:name="toc 5" w:semiHidden="1" w:uiPriority="39" w:unhideWhenUsed="1"/>
-    <w:lsdException w:name="toc 6" w:semiHidden="1" w:uiPriority="39" w:unhideWhenUsed="1"/>
-    <w:lsdException w:name="toc 7" w:semiHidden="1" w:uiPriority="39" w:unhideWhenUsed="1"/>
-    <w:lsdException w:name="toc 8" w:semiHidden="1" w:uiPriority="39" w:unhideWhenUsed="1"/>
-    <w:lsdException w:name="toc 9" w:semiHidden="1" w:uiPriority="39" w:unhideWhenUsed="1"/>
+    <w:lsdException w:name="toc 1" w:uiPriority="39" w:semiHidden="1" w:unhideWhenUsed="1"/>
+    <w:lsdException w:name="toc 2" w:uiPriority="39" w:semiHidden="1" w:unhideWhenUsed="1"/>
+    <w:lsdException w:name="toc 3" w:uiPriority="39" w:semiHidden="1" w:unhideWhenUsed="1"/>
+    <w:lsdException w:name="toc 4" w:uiPriority="39" w:semiHidden="1" w:unhideWhenUsed="1"/>
+    <w:lsdException w:name="toc 5" w:uiPriority="39" w:semiHidden="1" w:unhideWhenUsed="1"/>
+    <w:lsdException w:name="toc 6" w:uiPriority="39" w:semiHidden="1" w:unhideWhenUsed="1"/>
+    <w:lsdException w:name="toc 7" w:uiPriority="39" w:semiHidden="1" w:unhideWhenUsed="1"/>
+    <w:lsdException w:name="toc 8" w:uiPriority="39" w:semiHidden="1" w:unhideWhenUsed="1"/>
+    <w:lsdException w:name="toc 9" w:uiPriority="39" w:semiHidden="1" w:unhideWhenUsed="1"/>
     <w:lsdException w:name="Normal Indent" w:semiHidden="1" w:unhideWhenUsed="1"/>
     <w:lsdException w:name="footnote text" w:semiHidden="1" w:unhideWhenUsed="1"/>
     <w:lsdException w:name="annotation text" w:semiHidden="1" w:unhideWhenUsed="1"/>
     <w:lsdException w:name="header" w:semiHidden="1" w:unhideWhenUsed="1"/>
     <w:lsdException w:name="footer" w:semiHidden="1" w:unhideWhenUsed="1"/>
     <w:lsdException w:name="index heading" w:semiHidden="1" w:unhideWhenUsed="1"/>
-    <w:lsdException w:name="caption" w:semiHidden="1" w:uiPriority="35" w:unhideWhenUsed="1" w:qFormat="1"/>
+    <w:lsdException w:name="caption" w:uiPriority="35" w:semiHidden="1" w:unhideWhenUsed="1" w:qFormat="1"/>
     <w:lsdException w:name="table of figures" w:semiHidden="1" w:unhideWhenUsed="1"/>
     <w:lsdException w:name="envelope address" w:semiHidden="1" w:unhideWhenUsed="1"/>
     <w:lsdException w:name="envelope return" w:semiHidden="1" w:unhideWhenUsed="1"/>
@@ -860,7 +718,7 @@
     <w:lsdException w:name="Title" w:uiPriority="10" w:qFormat="1"/>
     <w:lsdException w:name="Closing" w:semiHidden="1" w:unhideWhenUsed="1"/>
     <w:lsdException w:name="Signature" w:semiHidden="1" w:unhideWhenUsed="1"/>
-    <w:lsdException w:name="Default Paragraph Font" w:semiHidden="1" w:uiPriority="1" w:unhideWhenUsed="1"/>
+    <w:lsdException w:name="Default Paragraph Font" w:uiPriority="1" w:semiHidden="1" w:unhideWhenUsed="1"/>
     <w:lsdException w:name="Body Text" w:semiHidden="1" w:unhideWhenUsed="1"/>
     <w:lsdException w:name="Body Text Indent" w:semiHidden="1" w:unhideWhenUsed="1"/>
     <w:lsdException w:name="List Continue" w:semiHidden="1" w:unhideWhenUsed="1"/>
@@ -1060,8 +918,8 @@
     <w:lsdException w:name="Subtle Reference" w:uiPriority="31" w:qFormat="1"/>
     <w:lsdException w:name="Intense Reference" w:uiPriority="32" w:qFormat="1"/>
     <w:lsdException w:name="Book Title" w:uiPriority="33" w:qFormat="1"/>
-    <w:lsdException w:name="Bibliography" w:semiHidden="1" w:uiPriority="37" w:unhideWhenUsed="1"/>
-    <w:lsdException w:name="TOC Heading" w:semiHidden="1" w:uiPriority="39" w:unhideWhenUsed="1" w:qFormat="1"/>
+    <w:lsdException w:name="Bibliography" w:uiPriority="37" w:semiHidden="1" w:unhideWhenUsed="1"/>
+    <w:lsdException w:name="TOC Heading" w:uiPriority="39" w:semiHidden="1" w:unhideWhenUsed="1" w:qFormat="1"/>
     <w:lsdException w:name="Plain Table 1" w:uiPriority="41"/>
     <w:lsdException w:name="Plain Table 2" w:uiPriority="42"/>
     <w:lsdException w:name="Plain Table 3" w:uiPriority="43"/>
@@ -1172,15 +1030,155 @@
     <w:lsdException w:name="Unresolved Mention" w:semiHidden="1" w:unhideWhenUsed="1"/>
     <w:lsdException w:name="Smart Link" w:semiHidden="1" w:unhideWhenUsed="1"/>
   </w:latentStyles>
-  <w:style w:type="paragraph" w:default="1" w:styleId="Normal">
+  <w:style w:type="paragraph" w:styleId="Normal" w:default="1">
     <w:name w:val="Normal"/>
     <w:qFormat/>
+    <w:pPr>
+      <w:widowControl/>
+      <w:bidi w:val="0"/>
+      <w:spacing w:lineRule="auto" w:line="259" w:before="0" w:after="160"/>
+      <w:jc w:val="left"/>
+    </w:pPr>
+    <w:rPr>
+      <w:rFonts w:ascii="Calibri" w:hAnsi="Calibri" w:eastAsia="Calibri" w:cs="" w:asciiTheme="minorHAnsi" w:cstheme="minorBidi" w:eastAsiaTheme="minorHAnsi" w:hAnsiTheme="minorHAnsi"/>
+      <w:color w:val="auto"/>
+      <w:kern w:val="0"/>
+      <w:sz w:val="22"/>
+      <w:szCs w:val="22"/>
+      <w:lang w:val="fr-FR" w:eastAsia="en-US" w:bidi="ar-SA"/>
+    </w:rPr>
   </w:style>
-  <w:style w:type="character" w:default="1" w:styleId="DefaultParagraphFont">
+  <w:style w:type="character" w:styleId="DefaultParagraphFont" w:default="1">
     <w:name w:val="Default Paragraph Font"/>
     <w:uiPriority w:val="1"/>
     <w:semiHidden/>
     <w:unhideWhenUsed/>
+    <w:qFormat/>
+    <w:rPr/>
+  </w:style>
+  <w:style w:type="character" w:styleId="HeaderChar" w:customStyle="1">
+    <w:name w:val="Header Char"/>
+    <w:basedOn w:val="DefaultParagraphFont"/>
+    <w:link w:val="Header"/>
+    <w:uiPriority w:val="99"/>
+    <w:qFormat/>
+    <w:rsid w:val="0094473e"/>
+    <w:rPr/>
+  </w:style>
+  <w:style w:type="character" w:styleId="FooterChar" w:customStyle="1">
+    <w:name w:val="Footer Char"/>
+    <w:basedOn w:val="DefaultParagraphFont"/>
+    <w:link w:val="Footer"/>
+    <w:uiPriority w:val="99"/>
+    <w:qFormat/>
+    <w:rsid w:val="0094473e"/>
+    <w:rPr/>
+  </w:style>
+  <w:style w:type="paragraph" w:styleId="Heading">
+    <w:name w:val="Heading"/>
+    <w:basedOn w:val="Normal"/>
+    <w:next w:val="TextBody"/>
+    <w:qFormat/>
+    <w:pPr>
+      <w:keepNext w:val="true"/>
+      <w:spacing w:before="240" w:after="120"/>
+    </w:pPr>
+    <w:rPr>
+      <w:rFonts w:ascii="Liberation Sans" w:hAnsi="Liberation Sans" w:eastAsia="Noto Sans CJK SC" w:cs="Lohit Devanagari"/>
+      <w:sz w:val="28"/>
+      <w:szCs w:val="28"/>
+    </w:rPr>
+  </w:style>
+  <w:style w:type="paragraph" w:styleId="TextBody">
+    <w:name w:val="Body Text"/>
+    <w:basedOn w:val="Normal"/>
+    <w:pPr>
+      <w:spacing w:lineRule="auto" w:line="276" w:before="0" w:after="140"/>
+    </w:pPr>
+    <w:rPr/>
+  </w:style>
+  <w:style w:type="paragraph" w:styleId="List">
+    <w:name w:val="List"/>
+    <w:basedOn w:val="TextBody"/>
+    <w:pPr/>
+    <w:rPr>
+      <w:rFonts w:cs="Lohit Devanagari"/>
+    </w:rPr>
+  </w:style>
+  <w:style w:type="paragraph" w:styleId="Caption">
+    <w:name w:val="Caption"/>
+    <w:basedOn w:val="Normal"/>
+    <w:qFormat/>
+    <w:pPr>
+      <w:suppressLineNumbers/>
+      <w:spacing w:before="120" w:after="120"/>
+    </w:pPr>
+    <w:rPr>
+      <w:rFonts w:cs="Lohit Devanagari"/>
+      <w:i/>
+      <w:iCs/>
+      <w:sz w:val="24"/>
+      <w:szCs w:val="24"/>
+    </w:rPr>
+  </w:style>
+  <w:style w:type="paragraph" w:styleId="Index">
+    <w:name w:val="Index"/>
+    <w:basedOn w:val="Normal"/>
+    <w:qFormat/>
+    <w:pPr>
+      <w:suppressLineNumbers/>
+    </w:pPr>
+    <w:rPr>
+      <w:rFonts w:cs="Lohit Devanagari"/>
+    </w:rPr>
+  </w:style>
+  <w:style w:type="paragraph" w:styleId="HeaderandFooter">
+    <w:name w:val="Header and Footer"/>
+    <w:basedOn w:val="Normal"/>
+    <w:qFormat/>
+    <w:pPr/>
+    <w:rPr/>
+  </w:style>
+  <w:style w:type="paragraph" w:styleId="Header">
+    <w:name w:val="Header"/>
+    <w:basedOn w:val="Normal"/>
+    <w:link w:val="HeaderChar"/>
+    <w:uiPriority w:val="99"/>
+    <w:unhideWhenUsed/>
+    <w:rsid w:val="0094473e"/>
+    <w:pPr>
+      <w:tabs>
+        <w:tab w:val="clear" w:pos="708"/>
+        <w:tab w:val="center" w:pos="4536" w:leader="none"/>
+        <w:tab w:val="right" w:pos="9072" w:leader="none"/>
+      </w:tabs>
+      <w:spacing w:lineRule="auto" w:line="240" w:before="0" w:after="0"/>
+    </w:pPr>
+    <w:rPr/>
+  </w:style>
+  <w:style w:type="paragraph" w:styleId="Footer">
+    <w:name w:val="Footer"/>
+    <w:basedOn w:val="Normal"/>
+    <w:link w:val="FooterChar"/>
+    <w:uiPriority w:val="99"/>
+    <w:unhideWhenUsed/>
+    <w:rsid w:val="0094473e"/>
+    <w:pPr>
+      <w:tabs>
+        <w:tab w:val="clear" w:pos="708"/>
+        <w:tab w:val="center" w:pos="4536" w:leader="none"/>
+        <w:tab w:val="right" w:pos="9072" w:leader="none"/>
+      </w:tabs>
+      <w:spacing w:lineRule="auto" w:line="240" w:before="0" w:after="0"/>
+    </w:pPr>
+    <w:rPr/>
+  </w:style>
+  <w:style w:type="numbering" w:styleId="NoList" w:default="1">
+    <w:name w:val="No List"/>
+    <w:uiPriority w:val="99"/>
+    <w:semiHidden/>
+    <w:unhideWhenUsed/>
+    <w:qFormat/>
   </w:style>
   <w:style w:type="table" w:default="1" w:styleId="TableNormal">
     <w:name w:val="Normal Table"/>
@@ -1196,56 +1194,6 @@
         <w:right w:w="108" w:type="dxa"/>
       </w:tblCellMar>
     </w:tblPr>
-  </w:style>
-  <w:style w:type="numbering" w:default="1" w:styleId="NoList">
-    <w:name w:val="No List"/>
-    <w:uiPriority w:val="99"/>
-    <w:semiHidden/>
-    <w:unhideWhenUsed/>
-  </w:style>
-  <w:style w:type="paragraph" w:styleId="Header">
-    <w:name w:val="header"/>
-    <w:basedOn w:val="Normal"/>
-    <w:link w:val="HeaderChar"/>
-    <w:uiPriority w:val="99"/>
-    <w:unhideWhenUsed/>
-    <w:rsid w:val="0094473E"/>
-    <w:pPr>
-      <w:tabs>
-        <w:tab w:val="center" w:pos="4536"/>
-        <w:tab w:val="right" w:pos="9072"/>
-      </w:tabs>
-      <w:spacing w:after="0" w:line="240" w:lineRule="auto"/>
-    </w:pPr>
-  </w:style>
-  <w:style w:type="character" w:customStyle="1" w:styleId="HeaderChar">
-    <w:name w:val="Header Char"/>
-    <w:basedOn w:val="DefaultParagraphFont"/>
-    <w:link w:val="Header"/>
-    <w:uiPriority w:val="99"/>
-    <w:rsid w:val="0094473E"/>
-  </w:style>
-  <w:style w:type="paragraph" w:styleId="Footer">
-    <w:name w:val="footer"/>
-    <w:basedOn w:val="Normal"/>
-    <w:link w:val="FooterChar"/>
-    <w:uiPriority w:val="99"/>
-    <w:unhideWhenUsed/>
-    <w:rsid w:val="0094473E"/>
-    <w:pPr>
-      <w:tabs>
-        <w:tab w:val="center" w:pos="4536"/>
-        <w:tab w:val="right" w:pos="9072"/>
-      </w:tabs>
-      <w:spacing w:after="0" w:line="240" w:lineRule="auto"/>
-    </w:pPr>
-  </w:style>
-  <w:style w:type="character" w:customStyle="1" w:styleId="FooterChar">
-    <w:name w:val="Footer Char"/>
-    <w:basedOn w:val="DefaultParagraphFont"/>
-    <w:link w:val="Footer"/>
-    <w:uiPriority w:val="99"/>
-    <w:rsid w:val="0094473E"/>
   </w:style>
 </w:styles>
 </file>

</xml_diff>